<commit_message>
[IMS-?] Reihenfolge der Punkte in der Dokumentation angepasst
</commit_message>
<xml_diff>
--- a/Doku/Projekt.Dokumentation.docx
+++ b/Doku/Projekt.Dokumentation.docx
@@ -1,16 +1,9 @@
 
 <file path=word/document.xml><?xml version="1.0" encoding="utf-8"?>
-<w:document xmlns:ve="http://schemas.openxmlformats.org/markup-compatibility/2006" xmlns:o="urn:schemas-microsoft-com:office:office" xmlns:r="http://schemas.openxmlformats.org/officeDocument/2006/relationships" xmlns:m="http://schemas.openxmlformats.org/officeDocument/2006/math" xmlns:v="urn:schemas-microsoft-com:vml" xmlns:wp="http://schemas.openxmlformats.org/drawingml/2006/wordprocessingDrawing" xmlns:w10="urn:schemas-microsoft-com:office:word" xmlns:w="http://schemas.openxmlformats.org/wordprocessingml/2006/main" xmlns:wne="http://schemas.microsoft.com/office/word/2006/wordml">
+<w:document xmlns:wpc="http://schemas.microsoft.com/office/word/2010/wordprocessingCanvas" xmlns:mc="http://schemas.openxmlformats.org/markup-compatibility/2006" xmlns:o="urn:schemas-microsoft-com:office:office" xmlns:r="http://schemas.openxmlformats.org/officeDocument/2006/relationships" xmlns:m="http://schemas.openxmlformats.org/officeDocument/2006/math" xmlns:v="urn:schemas-microsoft-com:vml" xmlns:wp14="http://schemas.microsoft.com/office/word/2010/wordprocessingDrawing" xmlns:wp="http://schemas.openxmlformats.org/drawingml/2006/wordprocessingDrawing" xmlns:w10="urn:schemas-microsoft-com:office:word" xmlns:w="http://schemas.openxmlformats.org/wordprocessingml/2006/main" xmlns:w14="http://schemas.microsoft.com/office/word/2010/wordml" xmlns:wpg="http://schemas.microsoft.com/office/word/2010/wordprocessingGroup" xmlns:wpi="http://schemas.microsoft.com/office/word/2010/wordprocessingInk" xmlns:wne="http://schemas.microsoft.com/office/word/2006/wordml" xmlns:wps="http://schemas.microsoft.com/office/word/2010/wordprocessingShape" mc:Ignorable="w14 wp14">
   <w:body>
     <w:sdt>
       <w:sdtPr>
-        <w:id w:val="90455986"/>
-        <w:docPartObj>
-          <w:docPartGallery w:val="Table of Contents"/>
-          <w:docPartUnique/>
-        </w:docPartObj>
-      </w:sdtPr>
-      <w:sdtEndPr>
         <w:rPr>
           <w:rFonts w:asciiTheme="minorHAnsi" w:eastAsiaTheme="minorHAnsi" w:hAnsiTheme="minorHAnsi" w:cstheme="minorBidi"/>
           <w:b w:val="0"/>
@@ -19,7 +12,13 @@
           <w:sz w:val="22"/>
           <w:szCs w:val="22"/>
         </w:rPr>
-      </w:sdtEndPr>
+        <w:id w:val="90455986"/>
+        <w:docPartObj>
+          <w:docPartGallery w:val="Table of Contents"/>
+          <w:docPartUnique/>
+        </w:docPartObj>
+      </w:sdtPr>
+      <w:sdtEndPr/>
       <w:sdtContent>
         <w:p>
           <w:pPr>
@@ -50,7 +49,7 @@
           <w:r>
             <w:fldChar w:fldCharType="separate"/>
           </w:r>
-          <w:hyperlink w:anchor="_Toc445231738" w:history="1">
+          <w:hyperlink w:anchor="_Toc445382434" w:history="1">
             <w:r>
               <w:rPr>
                 <w:rStyle w:val="Hyperlink"/>
@@ -91,7 +90,7 @@
                 <w:noProof/>
                 <w:webHidden/>
               </w:rPr>
-              <w:instrText xml:space="preserve"> PAGEREF _Toc445231738 \h </w:instrText>
+              <w:instrText xml:space="preserve"> PAGEREF _Toc445382434 \h </w:instrText>
             </w:r>
             <w:r>
               <w:rPr>
@@ -134,7 +133,7 @@
               <w:lang w:eastAsia="de-DE"/>
             </w:rPr>
           </w:pPr>
-          <w:hyperlink w:anchor="_Toc445231739" w:history="1">
+          <w:hyperlink w:anchor="_Toc445382435" w:history="1">
             <w:r>
               <w:rPr>
                 <w:rStyle w:val="Hyperlink"/>
@@ -175,7 +174,7 @@
                 <w:noProof/>
                 <w:webHidden/>
               </w:rPr>
-              <w:instrText xml:space="preserve"> PAGEREF _Toc445231739 \h </w:instrText>
+              <w:instrText xml:space="preserve"> PAGEREF _Toc445382435 \h </w:instrText>
             </w:r>
             <w:r>
               <w:rPr>
@@ -218,7 +217,7 @@
               <w:lang w:eastAsia="de-DE"/>
             </w:rPr>
           </w:pPr>
-          <w:hyperlink w:anchor="_Toc445231740" w:history="1">
+          <w:hyperlink w:anchor="_Toc445382436" w:history="1">
             <w:r>
               <w:rPr>
                 <w:rStyle w:val="Hyperlink"/>
@@ -259,7 +258,7 @@
                 <w:noProof/>
                 <w:webHidden/>
               </w:rPr>
-              <w:instrText xml:space="preserve"> PAGEREF _Toc445231740 \h </w:instrText>
+              <w:instrText xml:space="preserve"> PAGEREF _Toc445382436 \h </w:instrText>
             </w:r>
             <w:r>
               <w:rPr>
@@ -302,7 +301,7 @@
               <w:lang w:eastAsia="de-DE"/>
             </w:rPr>
           </w:pPr>
-          <w:hyperlink w:anchor="_Toc445231741" w:history="1">
+          <w:hyperlink w:anchor="_Toc445382437" w:history="1">
             <w:r>
               <w:rPr>
                 <w:rStyle w:val="Hyperlink"/>
@@ -343,7 +342,7 @@
                 <w:noProof/>
                 <w:webHidden/>
               </w:rPr>
-              <w:instrText xml:space="preserve"> PAGEREF _Toc445231741 \h </w:instrText>
+              <w:instrText xml:space="preserve"> PAGEREF _Toc445382437 \h </w:instrText>
             </w:r>
             <w:r>
               <w:rPr>
@@ -386,7 +385,7 @@
               <w:lang w:eastAsia="de-DE"/>
             </w:rPr>
           </w:pPr>
-          <w:hyperlink w:anchor="_Toc445231742" w:history="1">
+          <w:hyperlink w:anchor="_Toc445382438" w:history="1">
             <w:r>
               <w:rPr>
                 <w:rStyle w:val="Hyperlink"/>
@@ -427,7 +426,7 @@
                 <w:noProof/>
                 <w:webHidden/>
               </w:rPr>
-              <w:instrText xml:space="preserve"> PAGEREF _Toc445231742 \h </w:instrText>
+              <w:instrText xml:space="preserve"> PAGEREF _Toc445382438 \h </w:instrText>
             </w:r>
             <w:r>
               <w:rPr>
@@ -470,7 +469,7 @@
               <w:lang w:eastAsia="de-DE"/>
             </w:rPr>
           </w:pPr>
-          <w:hyperlink w:anchor="_Toc445231743" w:history="1">
+          <w:hyperlink w:anchor="_Toc445382439" w:history="1">
             <w:r>
               <w:rPr>
                 <w:rStyle w:val="Hyperlink"/>
@@ -511,7 +510,7 @@
                 <w:noProof/>
                 <w:webHidden/>
               </w:rPr>
-              <w:instrText xml:space="preserve"> PAGEREF _Toc445231743 \h </w:instrText>
+              <w:instrText xml:space="preserve"> PAGEREF _Toc445382439 \h </w:instrText>
             </w:r>
             <w:r>
               <w:rPr>
@@ -554,7 +553,7 @@
               <w:lang w:eastAsia="de-DE"/>
             </w:rPr>
           </w:pPr>
-          <w:hyperlink w:anchor="_Toc445231744" w:history="1">
+          <w:hyperlink w:anchor="_Toc445382440" w:history="1">
             <w:r>
               <w:rPr>
                 <w:rStyle w:val="Hyperlink"/>
@@ -595,7 +594,7 @@
                 <w:noProof/>
                 <w:webHidden/>
               </w:rPr>
-              <w:instrText xml:space="preserve"> PAGEREF _Toc445231744 \h </w:instrText>
+              <w:instrText xml:space="preserve"> PAGEREF _Toc445382440 \h </w:instrText>
             </w:r>
             <w:r>
               <w:rPr>
@@ -638,7 +637,7 @@
               <w:lang w:eastAsia="de-DE"/>
             </w:rPr>
           </w:pPr>
-          <w:hyperlink w:anchor="_Toc445231745" w:history="1">
+          <w:hyperlink w:anchor="_Toc445382441" w:history="1">
             <w:r>
               <w:rPr>
                 <w:rStyle w:val="Hyperlink"/>
@@ -679,7 +678,7 @@
                 <w:noProof/>
                 <w:webHidden/>
               </w:rPr>
-              <w:instrText xml:space="preserve"> PAGEREF _Toc445231745 \h </w:instrText>
+              <w:instrText xml:space="preserve"> PAGEREF _Toc445382441 \h </w:instrText>
             </w:r>
             <w:r>
               <w:rPr>
@@ -722,7 +721,7 @@
               <w:lang w:eastAsia="de-DE"/>
             </w:rPr>
           </w:pPr>
-          <w:hyperlink w:anchor="_Toc445231746" w:history="1">
+          <w:hyperlink w:anchor="_Toc445382442" w:history="1">
             <w:r>
               <w:rPr>
                 <w:rStyle w:val="Hyperlink"/>
@@ -763,7 +762,7 @@
                 <w:noProof/>
                 <w:webHidden/>
               </w:rPr>
-              <w:instrText xml:space="preserve"> PAGEREF _Toc445231746 \h </w:instrText>
+              <w:instrText xml:space="preserve"> PAGEREF _Toc445382442 \h </w:instrText>
             </w:r>
             <w:r>
               <w:rPr>
@@ -806,7 +805,7 @@
               <w:lang w:eastAsia="de-DE"/>
             </w:rPr>
           </w:pPr>
-          <w:hyperlink w:anchor="_Toc445231747" w:history="1">
+          <w:hyperlink w:anchor="_Toc445382443" w:history="1">
             <w:r>
               <w:rPr>
                 <w:rStyle w:val="Hyperlink"/>
@@ -847,7 +846,7 @@
                 <w:noProof/>
                 <w:webHidden/>
               </w:rPr>
-              <w:instrText xml:space="preserve"> PAGEREF _Toc445231747 \h </w:instrText>
+              <w:instrText xml:space="preserve"> PAGEREF _Toc445382443 \h </w:instrText>
             </w:r>
             <w:r>
               <w:rPr>
@@ -890,7 +889,7 @@
               <w:lang w:eastAsia="de-DE"/>
             </w:rPr>
           </w:pPr>
-          <w:hyperlink w:anchor="_Toc445231748" w:history="1">
+          <w:hyperlink w:anchor="_Toc445382444" w:history="1">
             <w:r>
               <w:rPr>
                 <w:rStyle w:val="Hyperlink"/>
@@ -931,7 +930,7 @@
                 <w:noProof/>
                 <w:webHidden/>
               </w:rPr>
-              <w:instrText xml:space="preserve"> PAGEREF _Toc445231748 \h </w:instrText>
+              <w:instrText xml:space="preserve"> PAGEREF _Toc445382444 \h </w:instrText>
             </w:r>
             <w:r>
               <w:rPr>
@@ -974,7 +973,7 @@
               <w:lang w:eastAsia="de-DE"/>
             </w:rPr>
           </w:pPr>
-          <w:hyperlink w:anchor="_Toc445231749" w:history="1">
+          <w:hyperlink w:anchor="_Toc445382445" w:history="1">
             <w:r>
               <w:rPr>
                 <w:rStyle w:val="Hyperlink"/>
@@ -1015,7 +1014,7 @@
                 <w:noProof/>
                 <w:webHidden/>
               </w:rPr>
-              <w:instrText xml:space="preserve"> PAGEREF _Toc445231749 \h </w:instrText>
+              <w:instrText xml:space="preserve"> PAGEREF _Toc445382445 \h </w:instrText>
             </w:r>
             <w:r>
               <w:rPr>
@@ -1058,7 +1057,7 @@
               <w:lang w:eastAsia="de-DE"/>
             </w:rPr>
           </w:pPr>
-          <w:hyperlink w:anchor="_Toc445231750" w:history="1">
+          <w:hyperlink w:anchor="_Toc445382446" w:history="1">
             <w:r>
               <w:rPr>
                 <w:rStyle w:val="Hyperlink"/>
@@ -1099,7 +1098,7 @@
                 <w:noProof/>
                 <w:webHidden/>
               </w:rPr>
-              <w:instrText xml:space="preserve"> PAGEREF _Toc445231750 \h </w:instrText>
+              <w:instrText xml:space="preserve"> PAGEREF _Toc445382446 \h </w:instrText>
             </w:r>
             <w:r>
               <w:rPr>
@@ -1142,7 +1141,7 @@
               <w:lang w:eastAsia="de-DE"/>
             </w:rPr>
           </w:pPr>
-          <w:hyperlink w:anchor="_Toc445231751" w:history="1">
+          <w:hyperlink w:anchor="_Toc445382447" w:history="1">
             <w:r>
               <w:rPr>
                 <w:rStyle w:val="Hyperlink"/>
@@ -1183,7 +1182,7 @@
                 <w:noProof/>
                 <w:webHidden/>
               </w:rPr>
-              <w:instrText xml:space="preserve"> PAGEREF _Toc445231751 \h </w:instrText>
+              <w:instrText xml:space="preserve"> PAGEREF _Toc445382447 \h </w:instrText>
             </w:r>
             <w:r>
               <w:rPr>
@@ -1226,7 +1225,7 @@
               <w:lang w:eastAsia="de-DE"/>
             </w:rPr>
           </w:pPr>
-          <w:hyperlink w:anchor="_Toc445231752" w:history="1">
+          <w:hyperlink w:anchor="_Toc445382448" w:history="1">
             <w:r>
               <w:rPr>
                 <w:rStyle w:val="Hyperlink"/>
@@ -1267,7 +1266,7 @@
                 <w:noProof/>
                 <w:webHidden/>
               </w:rPr>
-              <w:instrText xml:space="preserve"> PAGEREF _Toc445231752 \h </w:instrText>
+              <w:instrText xml:space="preserve"> PAGEREF _Toc445382448 \h </w:instrText>
             </w:r>
             <w:r>
               <w:rPr>
@@ -1310,7 +1309,7 @@
               <w:lang w:eastAsia="de-DE"/>
             </w:rPr>
           </w:pPr>
-          <w:hyperlink w:anchor="_Toc445231753" w:history="1">
+          <w:hyperlink w:anchor="_Toc445382449" w:history="1">
             <w:r>
               <w:rPr>
                 <w:rStyle w:val="Hyperlink"/>
@@ -1351,7 +1350,7 @@
                 <w:noProof/>
                 <w:webHidden/>
               </w:rPr>
-              <w:instrText xml:space="preserve"> PAGEREF _Toc445231753 \h </w:instrText>
+              <w:instrText xml:space="preserve"> PAGEREF _Toc445382449 \h </w:instrText>
             </w:r>
             <w:r>
               <w:rPr>
@@ -1394,7 +1393,7 @@
               <w:lang w:eastAsia="de-DE"/>
             </w:rPr>
           </w:pPr>
-          <w:hyperlink w:anchor="_Toc445231754" w:history="1">
+          <w:hyperlink w:anchor="_Toc445382450" w:history="1">
             <w:r>
               <w:rPr>
                 <w:rStyle w:val="Hyperlink"/>
@@ -1435,7 +1434,7 @@
                 <w:noProof/>
                 <w:webHidden/>
               </w:rPr>
-              <w:instrText xml:space="preserve"> PAGEREF _Toc445231754 \h </w:instrText>
+              <w:instrText xml:space="preserve"> PAGEREF _Toc445382450 \h </w:instrText>
             </w:r>
             <w:r>
               <w:rPr>
@@ -1484,25 +1483,20 @@
       <w:r>
         <w:br w:type="page"/>
       </w:r>
-      <w:bookmarkStart w:id="0" w:name="_Toc445231738"/>
+      <w:bookmarkStart w:id="0" w:name="_Toc445382434"/>
       <w:r>
         <w:lastRenderedPageBreak/>
-        <w:t>Einleitung</w:t>
+        <w:t>Einleitun</w:t>
+      </w:r>
+      <w:r>
+        <w:t>g</w:t>
       </w:r>
       <w:bookmarkEnd w:id="0"/>
     </w:p>
     <w:p/>
     <w:p>
       <w:r>
-        <w:t xml:space="preserve">Die folgende Projektdokumentation schildert den Ablauf des Datenbankprojekts, welches wir im Rahmen einer gestellten Aufgabe im </w:t>
-      </w:r>
-      <w:proofErr w:type="spellStart"/>
-      <w:r>
-        <w:t>Lernfeld</w:t>
-      </w:r>
-      <w:proofErr w:type="spellEnd"/>
-      <w:r>
-        <w:t xml:space="preserve"> 6 durchgeführt haben.</w:t>
+        <w:t>Die folgende Projektdokumentation schildert den Ablauf des Datenbankprojekts, welches wir im Rahmen einer gestellten Aufgabe im Lernfeld 6 durchgeführt haben.</w:t>
       </w:r>
     </w:p>
     <w:p>
@@ -1513,7 +1507,7 @@
           <w:numId w:val="2"/>
         </w:numPr>
       </w:pPr>
-      <w:bookmarkStart w:id="1" w:name="_Toc445231739"/>
+      <w:bookmarkStart w:id="1" w:name="_Toc445382435"/>
       <w:r>
         <w:t>Projektbegründung</w:t>
       </w:r>
@@ -1541,7 +1535,7 @@
           <w:numId w:val="2"/>
         </w:numPr>
       </w:pPr>
-      <w:bookmarkStart w:id="2" w:name="_Toc445231740"/>
+      <w:bookmarkStart w:id="2" w:name="_Toc445382436"/>
       <w:r>
         <w:t>Projektziel</w:t>
       </w:r>
@@ -1564,7 +1558,7 @@
           <w:numId w:val="2"/>
         </w:numPr>
       </w:pPr>
-      <w:bookmarkStart w:id="3" w:name="_Toc445231741"/>
+      <w:bookmarkStart w:id="3" w:name="_Toc445382437"/>
       <w:r>
         <w:t>Projektschnittstellen</w:t>
       </w:r>
@@ -1578,9 +1572,9 @@
           <w:numId w:val="2"/>
         </w:numPr>
       </w:pPr>
-      <w:bookmarkStart w:id="4" w:name="_Toc445231742"/>
+      <w:bookmarkStart w:id="4" w:name="_Toc445382441"/>
       <w:r>
-        <w:t>Vorgehensmodelle</w:t>
+        <w:t>Projektplanung</w:t>
       </w:r>
       <w:bookmarkEnd w:id="4"/>
     </w:p>
@@ -1592,7 +1586,441 @@
           <w:numId w:val="2"/>
         </w:numPr>
       </w:pPr>
-      <w:bookmarkStart w:id="5" w:name="_Toc445231743"/>
+      <w:bookmarkStart w:id="5" w:name="_Toc445382442"/>
+      <w:r>
+        <w:t>Projektzeitplan</w:t>
+      </w:r>
+      <w:bookmarkEnd w:id="5"/>
+    </w:p>
+    <w:tbl>
+      <w:tblPr>
+        <w:tblStyle w:val="MittlereSchattierung1-Akzent1"/>
+        <w:tblW w:w="0" w:type="auto"/>
+        <w:tblLook w:val="04A0" w:firstRow="1" w:lastRow="0" w:firstColumn="1" w:lastColumn="0" w:noHBand="0" w:noVBand="1"/>
+      </w:tblPr>
+      <w:tblGrid>
+        <w:gridCol w:w="4606"/>
+        <w:gridCol w:w="4606"/>
+      </w:tblGrid>
+      <w:tr>
+        <w:trPr>
+          <w:cnfStyle w:val="100000000000" w:firstRow="1" w:lastRow="0" w:firstColumn="0" w:lastColumn="0" w:oddVBand="0" w:evenVBand="0" w:oddHBand="0" w:evenHBand="0" w:firstRowFirstColumn="0" w:firstRowLastColumn="0" w:lastRowFirstColumn="0" w:lastRowLastColumn="0"/>
+        </w:trPr>
+        <w:tc>
+          <w:tcPr>
+            <w:cnfStyle w:val="001000000000" w:firstRow="0" w:lastRow="0" w:firstColumn="1" w:lastColumn="0" w:oddVBand="0" w:evenVBand="0" w:oddHBand="0" w:evenHBand="0" w:firstRowFirstColumn="0" w:firstRowLastColumn="0" w:lastRowFirstColumn="0" w:lastRowLastColumn="0"/>
+            <w:tcW w:w="4606" w:type="dxa"/>
+          </w:tcPr>
+          <w:p>
+            <w:r>
+              <w:t>Projektphase</w:t>
+            </w:r>
+          </w:p>
+        </w:tc>
+        <w:tc>
+          <w:tcPr>
+            <w:tcW w:w="4606" w:type="dxa"/>
+          </w:tcPr>
+          <w:p>
+            <w:pPr>
+              <w:cnfStyle w:val="100000000000" w:firstRow="1" w:lastRow="0" w:firstColumn="0" w:lastColumn="0" w:oddVBand="0" w:evenVBand="0" w:oddHBand="0" w:evenHBand="0" w:firstRowFirstColumn="0" w:firstRowLastColumn="0" w:lastRowFirstColumn="0" w:lastRowLastColumn="0"/>
+            </w:pPr>
+            <w:r>
+              <w:t>Geplante Zeit</w:t>
+            </w:r>
+          </w:p>
+        </w:tc>
+      </w:tr>
+      <w:tr>
+        <w:trPr>
+          <w:cnfStyle w:val="000000100000" w:firstRow="0" w:lastRow="0" w:firstColumn="0" w:lastColumn="0" w:oddVBand="0" w:evenVBand="0" w:oddHBand="1" w:evenHBand="0" w:firstRowFirstColumn="0" w:firstRowLastColumn="0" w:lastRowFirstColumn="0" w:lastRowLastColumn="0"/>
+        </w:trPr>
+        <w:tc>
+          <w:tcPr>
+            <w:cnfStyle w:val="001000000000" w:firstRow="0" w:lastRow="0" w:firstColumn="1" w:lastColumn="0" w:oddVBand="0" w:evenVBand="0" w:oddHBand="0" w:evenHBand="0" w:firstRowFirstColumn="0" w:firstRowLastColumn="0" w:lastRowFirstColumn="0" w:lastRowLastColumn="0"/>
+            <w:tcW w:w="4606" w:type="dxa"/>
+          </w:tcPr>
+          <w:p>
+            <w:r>
+              <w:t>Datenbank – Modellierung</w:t>
+            </w:r>
+          </w:p>
+        </w:tc>
+        <w:tc>
+          <w:tcPr>
+            <w:tcW w:w="4606" w:type="dxa"/>
+          </w:tcPr>
+          <w:p>
+            <w:pPr>
+              <w:cnfStyle w:val="000000100000" w:firstRow="0" w:lastRow="0" w:firstColumn="0" w:lastColumn="0" w:oddVBand="0" w:evenVBand="0" w:oddHBand="1" w:evenHBand="0" w:firstRowFirstColumn="0" w:firstRowLastColumn="0" w:lastRowFirstColumn="0" w:lastRowLastColumn="0"/>
+            </w:pPr>
+            <w:r>
+              <w:t>3 Stunden</w:t>
+            </w:r>
+          </w:p>
+        </w:tc>
+      </w:tr>
+      <w:tr>
+        <w:trPr>
+          <w:cnfStyle w:val="000000010000" w:firstRow="0" w:lastRow="0" w:firstColumn="0" w:lastColumn="0" w:oddVBand="0" w:evenVBand="0" w:oddHBand="0" w:evenHBand="1" w:firstRowFirstColumn="0" w:firstRowLastColumn="0" w:lastRowFirstColumn="0" w:lastRowLastColumn="0"/>
+        </w:trPr>
+        <w:tc>
+          <w:tcPr>
+            <w:cnfStyle w:val="001000000000" w:firstRow="0" w:lastRow="0" w:firstColumn="1" w:lastColumn="0" w:oddVBand="0" w:evenVBand="0" w:oddHBand="0" w:evenHBand="0" w:firstRowFirstColumn="0" w:firstRowLastColumn="0" w:lastRowFirstColumn="0" w:lastRowLastColumn="0"/>
+            <w:tcW w:w="4606" w:type="dxa"/>
+          </w:tcPr>
+          <w:p>
+            <w:r>
+              <w:t>Datenbank – Entwicklung</w:t>
+            </w:r>
+          </w:p>
+        </w:tc>
+        <w:tc>
+          <w:tcPr>
+            <w:tcW w:w="4606" w:type="dxa"/>
+          </w:tcPr>
+          <w:p>
+            <w:pPr>
+              <w:cnfStyle w:val="000000010000" w:firstRow="0" w:lastRow="0" w:firstColumn="0" w:lastColumn="0" w:oddVBand="0" w:evenVBand="0" w:oddHBand="0" w:evenHBand="1" w:firstRowFirstColumn="0" w:firstRowLastColumn="0" w:lastRowFirstColumn="0" w:lastRowLastColumn="0"/>
+            </w:pPr>
+            <w:r>
+              <w:t>2 Stunden</w:t>
+            </w:r>
+          </w:p>
+        </w:tc>
+      </w:tr>
+      <w:tr>
+        <w:trPr>
+          <w:cnfStyle w:val="000000100000" w:firstRow="0" w:lastRow="0" w:firstColumn="0" w:lastColumn="0" w:oddVBand="0" w:evenVBand="0" w:oddHBand="1" w:evenHBand="0" w:firstRowFirstColumn="0" w:firstRowLastColumn="0" w:lastRowFirstColumn="0" w:lastRowLastColumn="0"/>
+        </w:trPr>
+        <w:tc>
+          <w:tcPr>
+            <w:cnfStyle w:val="001000000000" w:firstRow="0" w:lastRow="0" w:firstColumn="1" w:lastColumn="0" w:oddVBand="0" w:evenVBand="0" w:oddHBand="0" w:evenHBand="0" w:firstRowFirstColumn="0" w:firstRowLastColumn="0" w:lastRowFirstColumn="0" w:lastRowLastColumn="0"/>
+            <w:tcW w:w="4606" w:type="dxa"/>
+          </w:tcPr>
+          <w:p/>
+        </w:tc>
+        <w:tc>
+          <w:tcPr>
+            <w:tcW w:w="4606" w:type="dxa"/>
+          </w:tcPr>
+          <w:p>
+            <w:pPr>
+              <w:cnfStyle w:val="000000100000" w:firstRow="0" w:lastRow="0" w:firstColumn="0" w:lastColumn="0" w:oddVBand="0" w:evenVBand="0" w:oddHBand="1" w:evenHBand="0" w:firstRowFirstColumn="0" w:firstRowLastColumn="0" w:lastRowFirstColumn="0" w:lastRowLastColumn="0"/>
+            </w:pPr>
+          </w:p>
+        </w:tc>
+      </w:tr>
+      <w:tr>
+        <w:trPr>
+          <w:cnfStyle w:val="000000010000" w:firstRow="0" w:lastRow="0" w:firstColumn="0" w:lastColumn="0" w:oddVBand="0" w:evenVBand="0" w:oddHBand="0" w:evenHBand="1" w:firstRowFirstColumn="0" w:firstRowLastColumn="0" w:lastRowFirstColumn="0" w:lastRowLastColumn="0"/>
+        </w:trPr>
+        <w:tc>
+          <w:tcPr>
+            <w:cnfStyle w:val="001000000000" w:firstRow="0" w:lastRow="0" w:firstColumn="1" w:lastColumn="0" w:oddVBand="0" w:evenVBand="0" w:oddHBand="0" w:evenHBand="0" w:firstRowFirstColumn="0" w:firstRowLastColumn="0" w:lastRowFirstColumn="0" w:lastRowLastColumn="0"/>
+            <w:tcW w:w="4606" w:type="dxa"/>
+          </w:tcPr>
+          <w:p>
+            <w:r>
+              <w:t>Test Schreiben</w:t>
+            </w:r>
+          </w:p>
+        </w:tc>
+        <w:tc>
+          <w:tcPr>
+            <w:tcW w:w="4606" w:type="dxa"/>
+          </w:tcPr>
+          <w:p>
+            <w:pPr>
+              <w:cnfStyle w:val="000000010000" w:firstRow="0" w:lastRow="0" w:firstColumn="0" w:lastColumn="0" w:oddVBand="0" w:evenVBand="0" w:oddHBand="0" w:evenHBand="1" w:firstRowFirstColumn="0" w:firstRowLastColumn="0" w:lastRowFirstColumn="0" w:lastRowLastColumn="0"/>
+            </w:pPr>
+            <w:r>
+              <w:t>2 Stunden</w:t>
+            </w:r>
+          </w:p>
+        </w:tc>
+      </w:tr>
+      <w:tr>
+        <w:trPr>
+          <w:cnfStyle w:val="000000100000" w:firstRow="0" w:lastRow="0" w:firstColumn="0" w:lastColumn="0" w:oddVBand="0" w:evenVBand="0" w:oddHBand="1" w:evenHBand="0" w:firstRowFirstColumn="0" w:firstRowLastColumn="0" w:lastRowFirstColumn="0" w:lastRowLastColumn="0"/>
+        </w:trPr>
+        <w:tc>
+          <w:tcPr>
+            <w:cnfStyle w:val="001000000000" w:firstRow="0" w:lastRow="0" w:firstColumn="1" w:lastColumn="0" w:oddVBand="0" w:evenVBand="0" w:oddHBand="0" w:evenHBand="0" w:firstRowFirstColumn="0" w:firstRowLastColumn="0" w:lastRowFirstColumn="0" w:lastRowLastColumn="0"/>
+            <w:tcW w:w="4606" w:type="dxa"/>
+          </w:tcPr>
+          <w:p>
+            <w:r>
+              <w:t>Entitäten</w:t>
+            </w:r>
+          </w:p>
+        </w:tc>
+        <w:tc>
+          <w:tcPr>
+            <w:tcW w:w="4606" w:type="dxa"/>
+          </w:tcPr>
+          <w:p>
+            <w:pPr>
+              <w:cnfStyle w:val="000000100000" w:firstRow="0" w:lastRow="0" w:firstColumn="0" w:lastColumn="0" w:oddVBand="0" w:evenVBand="0" w:oddHBand="1" w:evenHBand="0" w:firstRowFirstColumn="0" w:firstRowLastColumn="0" w:lastRowFirstColumn="0" w:lastRowLastColumn="0"/>
+            </w:pPr>
+            <w:r>
+              <w:t>2 Stunden</w:t>
+            </w:r>
+          </w:p>
+        </w:tc>
+      </w:tr>
+      <w:tr>
+        <w:trPr>
+          <w:cnfStyle w:val="000000010000" w:firstRow="0" w:lastRow="0" w:firstColumn="0" w:lastColumn="0" w:oddVBand="0" w:evenVBand="0" w:oddHBand="0" w:evenHBand="1" w:firstRowFirstColumn="0" w:firstRowLastColumn="0" w:lastRowFirstColumn="0" w:lastRowLastColumn="0"/>
+        </w:trPr>
+        <w:tc>
+          <w:tcPr>
+            <w:cnfStyle w:val="001000000000" w:firstRow="0" w:lastRow="0" w:firstColumn="1" w:lastColumn="0" w:oddVBand="0" w:evenVBand="0" w:oddHBand="0" w:evenHBand="0" w:firstRowFirstColumn="0" w:firstRowLastColumn="0" w:lastRowFirstColumn="0" w:lastRowLastColumn="0"/>
+            <w:tcW w:w="4606" w:type="dxa"/>
+          </w:tcPr>
+          <w:p>
+            <w:r>
+              <w:t>Prozess – Klassen</w:t>
+            </w:r>
+          </w:p>
+        </w:tc>
+        <w:tc>
+          <w:tcPr>
+            <w:tcW w:w="4606" w:type="dxa"/>
+          </w:tcPr>
+          <w:p>
+            <w:pPr>
+              <w:cnfStyle w:val="000000010000" w:firstRow="0" w:lastRow="0" w:firstColumn="0" w:lastColumn="0" w:oddVBand="0" w:evenVBand="0" w:oddHBand="0" w:evenHBand="1" w:firstRowFirstColumn="0" w:firstRowLastColumn="0" w:lastRowFirstColumn="0" w:lastRowLastColumn="0"/>
+            </w:pPr>
+            <w:r>
+              <w:t>3 Stunden</w:t>
+            </w:r>
+          </w:p>
+        </w:tc>
+      </w:tr>
+      <w:tr>
+        <w:trPr>
+          <w:cnfStyle w:val="000000100000" w:firstRow="0" w:lastRow="0" w:firstColumn="0" w:lastColumn="0" w:oddVBand="0" w:evenVBand="0" w:oddHBand="1" w:evenHBand="0" w:firstRowFirstColumn="0" w:firstRowLastColumn="0" w:lastRowFirstColumn="0" w:lastRowLastColumn="0"/>
+        </w:trPr>
+        <w:tc>
+          <w:tcPr>
+            <w:cnfStyle w:val="001000000000" w:firstRow="0" w:lastRow="0" w:firstColumn="1" w:lastColumn="0" w:oddVBand="0" w:evenVBand="0" w:oddHBand="0" w:evenHBand="0" w:firstRowFirstColumn="0" w:firstRowLastColumn="0" w:lastRowFirstColumn="0" w:lastRowLastColumn="0"/>
+            <w:tcW w:w="4606" w:type="dxa"/>
+          </w:tcPr>
+          <w:p>
+            <w:r>
+              <w:t>Oberfläche &amp; Controlling</w:t>
+            </w:r>
+          </w:p>
+        </w:tc>
+        <w:tc>
+          <w:tcPr>
+            <w:tcW w:w="4606" w:type="dxa"/>
+          </w:tcPr>
+          <w:p>
+            <w:pPr>
+              <w:cnfStyle w:val="000000100000" w:firstRow="0" w:lastRow="0" w:firstColumn="0" w:lastColumn="0" w:oddVBand="0" w:evenVBand="0" w:oddHBand="1" w:evenHBand="0" w:firstRowFirstColumn="0" w:firstRowLastColumn="0" w:lastRowFirstColumn="0" w:lastRowLastColumn="0"/>
+            </w:pPr>
+            <w:r>
+              <w:t>5 Stunden</w:t>
+            </w:r>
+          </w:p>
+        </w:tc>
+      </w:tr>
+      <w:tr>
+        <w:trPr>
+          <w:cnfStyle w:val="000000010000" w:firstRow="0" w:lastRow="0" w:firstColumn="0" w:lastColumn="0" w:oddVBand="0" w:evenVBand="0" w:oddHBand="0" w:evenHBand="1" w:firstRowFirstColumn="0" w:firstRowLastColumn="0" w:lastRowFirstColumn="0" w:lastRowLastColumn="0"/>
+        </w:trPr>
+        <w:tc>
+          <w:tcPr>
+            <w:cnfStyle w:val="001000000000" w:firstRow="0" w:lastRow="0" w:firstColumn="1" w:lastColumn="0" w:oddVBand="0" w:evenVBand="0" w:oddHBand="0" w:evenHBand="0" w:firstRowFirstColumn="0" w:firstRowLastColumn="0" w:lastRowFirstColumn="0" w:lastRowLastColumn="0"/>
+            <w:tcW w:w="4606" w:type="dxa"/>
+          </w:tcPr>
+          <w:p>
+            <w:proofErr w:type="spellStart"/>
+            <w:r>
+              <w:t>Validierungs</w:t>
+            </w:r>
+            <w:proofErr w:type="spellEnd"/>
+            <w:r>
+              <w:t xml:space="preserve"> - Klassen</w:t>
+            </w:r>
+          </w:p>
+        </w:tc>
+        <w:tc>
+          <w:tcPr>
+            <w:tcW w:w="4606" w:type="dxa"/>
+          </w:tcPr>
+          <w:p>
+            <w:pPr>
+              <w:cnfStyle w:val="000000010000" w:firstRow="0" w:lastRow="0" w:firstColumn="0" w:lastColumn="0" w:oddVBand="0" w:evenVBand="0" w:oddHBand="0" w:evenHBand="1" w:firstRowFirstColumn="0" w:firstRowLastColumn="0" w:lastRowFirstColumn="0" w:lastRowLastColumn="0"/>
+            </w:pPr>
+            <w:r>
+              <w:t>2 Stunden</w:t>
+            </w:r>
+          </w:p>
+        </w:tc>
+      </w:tr>
+      <w:tr>
+        <w:trPr>
+          <w:cnfStyle w:val="000000100000" w:firstRow="0" w:lastRow="0" w:firstColumn="0" w:lastColumn="0" w:oddVBand="0" w:evenVBand="0" w:oddHBand="1" w:evenHBand="0" w:firstRowFirstColumn="0" w:firstRowLastColumn="0" w:lastRowFirstColumn="0" w:lastRowLastColumn="0"/>
+        </w:trPr>
+        <w:tc>
+          <w:tcPr>
+            <w:cnfStyle w:val="001000000000" w:firstRow="0" w:lastRow="0" w:firstColumn="1" w:lastColumn="0" w:oddVBand="0" w:evenVBand="0" w:oddHBand="0" w:evenHBand="0" w:firstRowFirstColumn="0" w:firstRowLastColumn="0" w:lastRowFirstColumn="0" w:lastRowLastColumn="0"/>
+            <w:tcW w:w="4606" w:type="dxa"/>
+          </w:tcPr>
+          <w:p/>
+        </w:tc>
+        <w:tc>
+          <w:tcPr>
+            <w:tcW w:w="4606" w:type="dxa"/>
+          </w:tcPr>
+          <w:p>
+            <w:pPr>
+              <w:cnfStyle w:val="000000100000" w:firstRow="0" w:lastRow="0" w:firstColumn="0" w:lastColumn="0" w:oddVBand="0" w:evenVBand="0" w:oddHBand="1" w:evenHBand="0" w:firstRowFirstColumn="0" w:firstRowLastColumn="0" w:lastRowFirstColumn="0" w:lastRowLastColumn="0"/>
+            </w:pPr>
+          </w:p>
+        </w:tc>
+      </w:tr>
+      <w:tr>
+        <w:trPr>
+          <w:cnfStyle w:val="000000010000" w:firstRow="0" w:lastRow="0" w:firstColumn="0" w:lastColumn="0" w:oddVBand="0" w:evenVBand="0" w:oddHBand="0" w:evenHBand="1" w:firstRowFirstColumn="0" w:firstRowLastColumn="0" w:lastRowFirstColumn="0" w:lastRowLastColumn="0"/>
+        </w:trPr>
+        <w:tc>
+          <w:tcPr>
+            <w:cnfStyle w:val="001000000000" w:firstRow="0" w:lastRow="0" w:firstColumn="1" w:lastColumn="0" w:oddVBand="0" w:evenVBand="0" w:oddHBand="0" w:evenHBand="0" w:firstRowFirstColumn="0" w:firstRowLastColumn="0" w:lastRowFirstColumn="0" w:lastRowLastColumn="0"/>
+            <w:tcW w:w="4606" w:type="dxa"/>
+          </w:tcPr>
+          <w:p>
+            <w:r>
+              <w:t>Dokumentation</w:t>
+            </w:r>
+          </w:p>
+        </w:tc>
+        <w:tc>
+          <w:tcPr>
+            <w:tcW w:w="4606" w:type="dxa"/>
+          </w:tcPr>
+          <w:p>
+            <w:pPr>
+              <w:cnfStyle w:val="000000010000" w:firstRow="0" w:lastRow="0" w:firstColumn="0" w:lastColumn="0" w:oddVBand="0" w:evenVBand="0" w:oddHBand="0" w:evenHBand="1" w:firstRowFirstColumn="0" w:firstRowLastColumn="0" w:lastRowFirstColumn="0" w:lastRowLastColumn="0"/>
+            </w:pPr>
+            <w:r>
+              <w:t>4 Stunden</w:t>
+            </w:r>
+          </w:p>
+        </w:tc>
+      </w:tr>
+      <w:tr>
+        <w:trPr>
+          <w:cnfStyle w:val="000000100000" w:firstRow="0" w:lastRow="0" w:firstColumn="0" w:lastColumn="0" w:oddVBand="0" w:evenVBand="0" w:oddHBand="1" w:evenHBand="0" w:firstRowFirstColumn="0" w:firstRowLastColumn="0" w:lastRowFirstColumn="0" w:lastRowLastColumn="0"/>
+        </w:trPr>
+        <w:tc>
+          <w:tcPr>
+            <w:cnfStyle w:val="001000000000" w:firstRow="0" w:lastRow="0" w:firstColumn="1" w:lastColumn="0" w:oddVBand="0" w:evenVBand="0" w:oddHBand="0" w:evenHBand="0" w:firstRowFirstColumn="0" w:firstRowLastColumn="0" w:lastRowFirstColumn="0" w:lastRowLastColumn="0"/>
+            <w:tcW w:w="4606" w:type="dxa"/>
+          </w:tcPr>
+          <w:p>
+            <w:r>
+              <w:t>Präsentation</w:t>
+            </w:r>
+          </w:p>
+        </w:tc>
+        <w:tc>
+          <w:tcPr>
+            <w:tcW w:w="4606" w:type="dxa"/>
+          </w:tcPr>
+          <w:p>
+            <w:pPr>
+              <w:cnfStyle w:val="000000100000" w:firstRow="0" w:lastRow="0" w:firstColumn="0" w:lastColumn="0" w:oddVBand="0" w:evenVBand="0" w:oddHBand="1" w:evenHBand="0" w:firstRowFirstColumn="0" w:firstRowLastColumn="0" w:lastRowFirstColumn="0" w:lastRowLastColumn="0"/>
+            </w:pPr>
+            <w:r>
+              <w:t>1 Stunde</w:t>
+            </w:r>
+          </w:p>
+        </w:tc>
+      </w:tr>
+      <w:tr>
+        <w:trPr>
+          <w:cnfStyle w:val="000000010000" w:firstRow="0" w:lastRow="0" w:firstColumn="0" w:lastColumn="0" w:oddVBand="0" w:evenVBand="0" w:oddHBand="0" w:evenHBand="1" w:firstRowFirstColumn="0" w:firstRowLastColumn="0" w:lastRowFirstColumn="0" w:lastRowLastColumn="0"/>
+        </w:trPr>
+        <w:tc>
+          <w:tcPr>
+            <w:cnfStyle w:val="001000000000" w:firstRow="0" w:lastRow="0" w:firstColumn="1" w:lastColumn="0" w:oddVBand="0" w:evenVBand="0" w:oddHBand="0" w:evenHBand="0" w:firstRowFirstColumn="0" w:firstRowLastColumn="0" w:lastRowFirstColumn="0" w:lastRowLastColumn="0"/>
+            <w:tcW w:w="4606" w:type="dxa"/>
+            <w:shd w:val="clear" w:color="auto" w:fill="4F81BD" w:themeFill="accent1"/>
+          </w:tcPr>
+          <w:p>
+            <w:pPr>
+              <w:rPr>
+                <w:color w:val="FFFFFF" w:themeColor="background1"/>
+              </w:rPr>
+            </w:pPr>
+            <w:r>
+              <w:rPr>
+                <w:color w:val="FFFFFF" w:themeColor="background1"/>
+              </w:rPr>
+              <w:t>Gesamt</w:t>
+            </w:r>
+          </w:p>
+        </w:tc>
+        <w:tc>
+          <w:tcPr>
+            <w:tcW w:w="4606" w:type="dxa"/>
+            <w:shd w:val="clear" w:color="auto" w:fill="4F81BD" w:themeFill="accent1"/>
+          </w:tcPr>
+          <w:p>
+            <w:pPr>
+              <w:cnfStyle w:val="000000010000" w:firstRow="0" w:lastRow="0" w:firstColumn="0" w:lastColumn="0" w:oddVBand="0" w:evenVBand="0" w:oddHBand="0" w:evenHBand="1" w:firstRowFirstColumn="0" w:firstRowLastColumn="0" w:lastRowFirstColumn="0" w:lastRowLastColumn="0"/>
+              <w:rPr>
+                <w:color w:val="FFFFFF" w:themeColor="background1"/>
+              </w:rPr>
+            </w:pPr>
+            <w:r>
+              <w:rPr>
+                <w:color w:val="FFFFFF" w:themeColor="background1"/>
+              </w:rPr>
+              <w:t>24 Stunden</w:t>
+            </w:r>
+          </w:p>
+        </w:tc>
+      </w:tr>
+    </w:tbl>
+    <w:p>
+      <w:pPr>
+        <w:pStyle w:val="berschrift2"/>
+        <w:numPr>
+          <w:ilvl w:val="1"/>
+          <w:numId w:val="2"/>
+        </w:numPr>
+      </w:pPr>
+      <w:r>
+        <w:lastRenderedPageBreak/>
+        <w:t>Entwicklungsprozess</w:t>
+      </w:r>
+    </w:p>
+    <w:p>
+      <w:pPr>
+        <w:pStyle w:val="berschrift3"/>
+        <w:numPr>
+          <w:ilvl w:val="2"/>
+          <w:numId w:val="2"/>
+        </w:numPr>
+      </w:pPr>
+      <w:r>
+        <w:t>Erweitertes Spiralmodell</w:t>
+      </w:r>
+    </w:p>
+    <w:p/>
+    <w:p>
+      <w:pPr>
+        <w:pStyle w:val="berschrift3"/>
+        <w:numPr>
+          <w:ilvl w:val="2"/>
+          <w:numId w:val="2"/>
+        </w:numPr>
+      </w:pPr>
       <w:r>
         <w:t>Test-</w:t>
       </w:r>
@@ -1604,7 +2032,19 @@
       <w:r>
         <w:t>-Development (TDD)</w:t>
       </w:r>
-      <w:bookmarkEnd w:id="5"/>
+    </w:p>
+    <w:p/>
+    <w:p>
+      <w:pPr>
+        <w:pStyle w:val="berschrift1"/>
+        <w:numPr>
+          <w:ilvl w:val="0"/>
+          <w:numId w:val="2"/>
+        </w:numPr>
+      </w:pPr>
+      <w:r>
+        <w:t>Analysephase</w:t>
+      </w:r>
     </w:p>
     <w:p>
       <w:pPr>
@@ -1614,18 +2054,23 @@
           <w:numId w:val="2"/>
         </w:numPr>
       </w:pPr>
-      <w:bookmarkStart w:id="6" w:name="_Toc445231744"/>
+      <w:bookmarkStart w:id="6" w:name="_Toc445382446"/>
       <w:r>
-        <w:t>Erweitertes Spiralmodell</w:t>
+        <w:t>Ist-Analyse</w:t>
       </w:r>
-      <w:bookmarkEnd w:id="6"/>
     </w:p>
     <w:p>
+      <w:pPr>
+        <w:pStyle w:val="berschrift2"/>
+        <w:numPr>
+          <w:ilvl w:val="1"/>
+          <w:numId w:val="2"/>
+        </w:numPr>
+      </w:pPr>
       <w:r>
-        <w:br w:type="page"/>
+        <w:t>Lastenheft</w:t>
       </w:r>
     </w:p>
-    <w:p/>
     <w:p>
       <w:pPr>
         <w:pStyle w:val="berschrift1"/>
@@ -1634,11 +2079,9 @@
           <w:numId w:val="2"/>
         </w:numPr>
       </w:pPr>
-      <w:bookmarkStart w:id="7" w:name="_Toc445231745"/>
       <w:r>
-        <w:t>Projektplanung</w:t>
+        <w:t>Entwurfsphase</w:t>
       </w:r>
-      <w:bookmarkEnd w:id="7"/>
     </w:p>
     <w:p>
       <w:pPr>
@@ -1648,408 +2091,10 @@
           <w:numId w:val="2"/>
         </w:numPr>
       </w:pPr>
-      <w:bookmarkStart w:id="8" w:name="_Toc445231746"/>
       <w:r>
-        <w:t>Projektzeitplan</w:t>
+        <w:t>Zielplattform</w:t>
       </w:r>
-      <w:bookmarkEnd w:id="8"/>
     </w:p>
-    <w:tbl>
-      <w:tblPr>
-        <w:tblStyle w:val="MittlereSchattierung1-Akzent1"/>
-        <w:tblW w:w="0" w:type="auto"/>
-        <w:tblLook w:val="04A0"/>
-      </w:tblPr>
-      <w:tblGrid>
-        <w:gridCol w:w="4606"/>
-        <w:gridCol w:w="4606"/>
-      </w:tblGrid>
-      <w:tr>
-        <w:trPr>
-          <w:cnfStyle w:val="100000000000"/>
-        </w:trPr>
-        <w:tc>
-          <w:tcPr>
-            <w:cnfStyle w:val="001000000000"/>
-            <w:tcW w:w="4606" w:type="dxa"/>
-          </w:tcPr>
-          <w:p>
-            <w:r>
-              <w:t>Projektphase</w:t>
-            </w:r>
-          </w:p>
-        </w:tc>
-        <w:tc>
-          <w:tcPr>
-            <w:tcW w:w="4606" w:type="dxa"/>
-          </w:tcPr>
-          <w:p>
-            <w:pPr>
-              <w:cnfStyle w:val="100000000000"/>
-            </w:pPr>
-            <w:r>
-              <w:t>Geplante Zeit</w:t>
-            </w:r>
-          </w:p>
-        </w:tc>
-      </w:tr>
-      <w:tr>
-        <w:trPr>
-          <w:cnfStyle w:val="000000100000"/>
-        </w:trPr>
-        <w:tc>
-          <w:tcPr>
-            <w:cnfStyle w:val="001000000000"/>
-            <w:tcW w:w="4606" w:type="dxa"/>
-          </w:tcPr>
-          <w:p>
-            <w:r>
-              <w:t>Datenbank – Modellierung</w:t>
-            </w:r>
-          </w:p>
-        </w:tc>
-        <w:tc>
-          <w:tcPr>
-            <w:tcW w:w="4606" w:type="dxa"/>
-          </w:tcPr>
-          <w:p>
-            <w:pPr>
-              <w:cnfStyle w:val="000000100000"/>
-            </w:pPr>
-            <w:r>
-              <w:t>3 Stunden</w:t>
-            </w:r>
-          </w:p>
-        </w:tc>
-      </w:tr>
-      <w:tr>
-        <w:trPr>
-          <w:cnfStyle w:val="000000010000"/>
-        </w:trPr>
-        <w:tc>
-          <w:tcPr>
-            <w:cnfStyle w:val="001000000000"/>
-            <w:tcW w:w="4606" w:type="dxa"/>
-          </w:tcPr>
-          <w:p>
-            <w:r>
-              <w:t>Datenbank – Entwicklung</w:t>
-            </w:r>
-          </w:p>
-        </w:tc>
-        <w:tc>
-          <w:tcPr>
-            <w:tcW w:w="4606" w:type="dxa"/>
-          </w:tcPr>
-          <w:p>
-            <w:pPr>
-              <w:cnfStyle w:val="000000010000"/>
-            </w:pPr>
-            <w:r>
-              <w:t>2 Stunden</w:t>
-            </w:r>
-          </w:p>
-        </w:tc>
-      </w:tr>
-      <w:tr>
-        <w:trPr>
-          <w:cnfStyle w:val="000000100000"/>
-        </w:trPr>
-        <w:tc>
-          <w:tcPr>
-            <w:cnfStyle w:val="001000000000"/>
-            <w:tcW w:w="4606" w:type="dxa"/>
-          </w:tcPr>
-          <w:p/>
-        </w:tc>
-        <w:tc>
-          <w:tcPr>
-            <w:tcW w:w="4606" w:type="dxa"/>
-          </w:tcPr>
-          <w:p>
-            <w:pPr>
-              <w:cnfStyle w:val="000000100000"/>
-            </w:pPr>
-          </w:p>
-        </w:tc>
-      </w:tr>
-      <w:tr>
-        <w:trPr>
-          <w:cnfStyle w:val="000000010000"/>
-        </w:trPr>
-        <w:tc>
-          <w:tcPr>
-            <w:cnfStyle w:val="001000000000"/>
-            <w:tcW w:w="4606" w:type="dxa"/>
-          </w:tcPr>
-          <w:p>
-            <w:r>
-              <w:t>Test Schreiben</w:t>
-            </w:r>
-          </w:p>
-        </w:tc>
-        <w:tc>
-          <w:tcPr>
-            <w:tcW w:w="4606" w:type="dxa"/>
-          </w:tcPr>
-          <w:p>
-            <w:pPr>
-              <w:cnfStyle w:val="000000010000"/>
-            </w:pPr>
-            <w:r>
-              <w:t>2 Stunden</w:t>
-            </w:r>
-          </w:p>
-        </w:tc>
-      </w:tr>
-      <w:tr>
-        <w:trPr>
-          <w:cnfStyle w:val="000000100000"/>
-        </w:trPr>
-        <w:tc>
-          <w:tcPr>
-            <w:cnfStyle w:val="001000000000"/>
-            <w:tcW w:w="4606" w:type="dxa"/>
-          </w:tcPr>
-          <w:p>
-            <w:r>
-              <w:t>Entitäten</w:t>
-            </w:r>
-          </w:p>
-        </w:tc>
-        <w:tc>
-          <w:tcPr>
-            <w:tcW w:w="4606" w:type="dxa"/>
-          </w:tcPr>
-          <w:p>
-            <w:pPr>
-              <w:cnfStyle w:val="000000100000"/>
-            </w:pPr>
-            <w:r>
-              <w:t>2 Stunden</w:t>
-            </w:r>
-          </w:p>
-        </w:tc>
-      </w:tr>
-      <w:tr>
-        <w:trPr>
-          <w:cnfStyle w:val="000000010000"/>
-        </w:trPr>
-        <w:tc>
-          <w:tcPr>
-            <w:cnfStyle w:val="001000000000"/>
-            <w:tcW w:w="4606" w:type="dxa"/>
-          </w:tcPr>
-          <w:p>
-            <w:r>
-              <w:t>Prozess – Klassen</w:t>
-            </w:r>
-          </w:p>
-        </w:tc>
-        <w:tc>
-          <w:tcPr>
-            <w:tcW w:w="4606" w:type="dxa"/>
-          </w:tcPr>
-          <w:p>
-            <w:pPr>
-              <w:cnfStyle w:val="000000010000"/>
-            </w:pPr>
-            <w:r>
-              <w:t>3 Stunden</w:t>
-            </w:r>
-          </w:p>
-        </w:tc>
-      </w:tr>
-      <w:tr>
-        <w:trPr>
-          <w:cnfStyle w:val="000000100000"/>
-        </w:trPr>
-        <w:tc>
-          <w:tcPr>
-            <w:cnfStyle w:val="001000000000"/>
-            <w:tcW w:w="4606" w:type="dxa"/>
-          </w:tcPr>
-          <w:p>
-            <w:r>
-              <w:t>Oberfläche &amp; Controlling</w:t>
-            </w:r>
-          </w:p>
-        </w:tc>
-        <w:tc>
-          <w:tcPr>
-            <w:tcW w:w="4606" w:type="dxa"/>
-          </w:tcPr>
-          <w:p>
-            <w:pPr>
-              <w:cnfStyle w:val="000000100000"/>
-            </w:pPr>
-            <w:r>
-              <w:t>5 Stunden</w:t>
-            </w:r>
-          </w:p>
-        </w:tc>
-      </w:tr>
-      <w:tr>
-        <w:trPr>
-          <w:cnfStyle w:val="000000010000"/>
-        </w:trPr>
-        <w:tc>
-          <w:tcPr>
-            <w:cnfStyle w:val="001000000000"/>
-            <w:tcW w:w="4606" w:type="dxa"/>
-          </w:tcPr>
-          <w:p>
-            <w:proofErr w:type="spellStart"/>
-            <w:r>
-              <w:t>Validierungs</w:t>
-            </w:r>
-            <w:proofErr w:type="spellEnd"/>
-            <w:r>
-              <w:t xml:space="preserve"> - Klassen</w:t>
-            </w:r>
-          </w:p>
-        </w:tc>
-        <w:tc>
-          <w:tcPr>
-            <w:tcW w:w="4606" w:type="dxa"/>
-          </w:tcPr>
-          <w:p>
-            <w:pPr>
-              <w:cnfStyle w:val="000000010000"/>
-            </w:pPr>
-            <w:r>
-              <w:t>2 Stunden</w:t>
-            </w:r>
-          </w:p>
-        </w:tc>
-      </w:tr>
-      <w:tr>
-        <w:trPr>
-          <w:cnfStyle w:val="000000100000"/>
-        </w:trPr>
-        <w:tc>
-          <w:tcPr>
-            <w:cnfStyle w:val="001000000000"/>
-            <w:tcW w:w="4606" w:type="dxa"/>
-          </w:tcPr>
-          <w:p/>
-        </w:tc>
-        <w:tc>
-          <w:tcPr>
-            <w:tcW w:w="4606" w:type="dxa"/>
-          </w:tcPr>
-          <w:p>
-            <w:pPr>
-              <w:cnfStyle w:val="000000100000"/>
-            </w:pPr>
-          </w:p>
-        </w:tc>
-      </w:tr>
-      <w:tr>
-        <w:trPr>
-          <w:cnfStyle w:val="000000010000"/>
-        </w:trPr>
-        <w:tc>
-          <w:tcPr>
-            <w:cnfStyle w:val="001000000000"/>
-            <w:tcW w:w="4606" w:type="dxa"/>
-          </w:tcPr>
-          <w:p>
-            <w:r>
-              <w:t>Dokumentation</w:t>
-            </w:r>
-          </w:p>
-        </w:tc>
-        <w:tc>
-          <w:tcPr>
-            <w:tcW w:w="4606" w:type="dxa"/>
-          </w:tcPr>
-          <w:p>
-            <w:pPr>
-              <w:cnfStyle w:val="000000010000"/>
-            </w:pPr>
-            <w:r>
-              <w:t>4 Stunden</w:t>
-            </w:r>
-          </w:p>
-        </w:tc>
-      </w:tr>
-      <w:tr>
-        <w:trPr>
-          <w:cnfStyle w:val="000000100000"/>
-        </w:trPr>
-        <w:tc>
-          <w:tcPr>
-            <w:cnfStyle w:val="001000000000"/>
-            <w:tcW w:w="4606" w:type="dxa"/>
-          </w:tcPr>
-          <w:p>
-            <w:r>
-              <w:t>Präsentation</w:t>
-            </w:r>
-          </w:p>
-        </w:tc>
-        <w:tc>
-          <w:tcPr>
-            <w:tcW w:w="4606" w:type="dxa"/>
-          </w:tcPr>
-          <w:p>
-            <w:pPr>
-              <w:cnfStyle w:val="000000100000"/>
-            </w:pPr>
-            <w:r>
-              <w:t>1 Stunde</w:t>
-            </w:r>
-          </w:p>
-        </w:tc>
-      </w:tr>
-      <w:tr>
-        <w:trPr>
-          <w:cnfStyle w:val="000000010000"/>
-        </w:trPr>
-        <w:tc>
-          <w:tcPr>
-            <w:cnfStyle w:val="001000000000"/>
-            <w:tcW w:w="4606" w:type="dxa"/>
-            <w:shd w:val="clear" w:color="auto" w:fill="4F81BD" w:themeFill="accent1"/>
-          </w:tcPr>
-          <w:p>
-            <w:pPr>
-              <w:rPr>
-                <w:color w:val="FFFFFF" w:themeColor="background1"/>
-              </w:rPr>
-            </w:pPr>
-            <w:r>
-              <w:rPr>
-                <w:color w:val="FFFFFF" w:themeColor="background1"/>
-              </w:rPr>
-              <w:t>Gesamt</w:t>
-            </w:r>
-          </w:p>
-        </w:tc>
-        <w:tc>
-          <w:tcPr>
-            <w:tcW w:w="4606" w:type="dxa"/>
-            <w:shd w:val="clear" w:color="auto" w:fill="4F81BD" w:themeFill="accent1"/>
-          </w:tcPr>
-          <w:p>
-            <w:pPr>
-              <w:cnfStyle w:val="000000010000"/>
-              <w:rPr>
-                <w:color w:val="FFFFFF" w:themeColor="background1"/>
-              </w:rPr>
-            </w:pPr>
-            <w:r>
-              <w:rPr>
-                <w:color w:val="FFFFFF" w:themeColor="background1"/>
-              </w:rPr>
-              <w:t>24 Stunden</w:t>
-            </w:r>
-          </w:p>
-        </w:tc>
-      </w:tr>
-    </w:tbl>
-    <w:p/>
     <w:p>
       <w:pPr>
         <w:pStyle w:val="berschrift2"/>
@@ -2058,46 +2103,8 @@
           <w:numId w:val="2"/>
         </w:numPr>
       </w:pPr>
-      <w:bookmarkStart w:id="9" w:name="_Toc445231747"/>
       <w:r>
-        <w:t>Kriterien</w:t>
-      </w:r>
-      <w:bookmarkEnd w:id="9"/>
-    </w:p>
-    <w:p>
-      <w:pPr>
-        <w:pStyle w:val="Untertitel"/>
-        <w:numPr>
-          <w:ilvl w:val="2"/>
-          <w:numId w:val="2"/>
-        </w:numPr>
-      </w:pPr>
-      <w:r>
-        <w:t>Muss</w:t>
-      </w:r>
-    </w:p>
-    <w:p>
-      <w:pPr>
-        <w:pStyle w:val="Untertitel"/>
-        <w:numPr>
-          <w:ilvl w:val="2"/>
-          <w:numId w:val="2"/>
-        </w:numPr>
-      </w:pPr>
-      <w:r>
-        <w:t>Soll</w:t>
-      </w:r>
-    </w:p>
-    <w:p>
-      <w:pPr>
-        <w:pStyle w:val="Untertitel"/>
-        <w:numPr>
-          <w:ilvl w:val="2"/>
-          <w:numId w:val="2"/>
-        </w:numPr>
-      </w:pPr>
-      <w:r>
-        <w:t>Wunsch</w:t>
+        <w:t>Architekturdesign</w:t>
       </w:r>
     </w:p>
     <w:p>
@@ -2108,11 +2115,9 @@
           <w:numId w:val="2"/>
         </w:numPr>
       </w:pPr>
-      <w:bookmarkStart w:id="10" w:name="_Toc445231748"/>
       <w:r>
-        <w:t>ER-Modell</w:t>
+        <w:t>Benutzeroberfläche</w:t>
       </w:r>
-      <w:bookmarkEnd w:id="10"/>
     </w:p>
     <w:p>
       <w:pPr>
@@ -2122,11 +2127,21 @@
           <w:numId w:val="2"/>
         </w:numPr>
       </w:pPr>
-      <w:bookmarkStart w:id="11" w:name="_Toc445231749"/>
       <w:r>
-        <w:t>Programm Ablauf Plan (PAP)</w:t>
+        <w:t>Datenbankentwurf</w:t>
       </w:r>
-      <w:bookmarkEnd w:id="11"/>
+    </w:p>
+    <w:p>
+      <w:pPr>
+        <w:pStyle w:val="berschrift2"/>
+        <w:numPr>
+          <w:ilvl w:val="1"/>
+          <w:numId w:val="2"/>
+        </w:numPr>
+      </w:pPr>
+      <w:r>
+        <w:t>Pflichtenheft</w:t>
+      </w:r>
     </w:p>
     <w:p>
       <w:pPr>
@@ -2136,11 +2151,11 @@
           <w:numId w:val="2"/>
         </w:numPr>
       </w:pPr>
-      <w:bookmarkStart w:id="12" w:name="_Toc445231750"/>
+      <w:bookmarkStart w:id="7" w:name="_GoBack"/>
+      <w:bookmarkEnd w:id="7"/>
       <w:r>
-        <w:t>Dokumentation</w:t>
+        <w:t>Implementierungsphase</w:t>
       </w:r>
-      <w:bookmarkEnd w:id="12"/>
     </w:p>
     <w:p>
       <w:pPr>
@@ -2150,11 +2165,24 @@
           <w:numId w:val="2"/>
         </w:numPr>
       </w:pPr>
-      <w:bookmarkStart w:id="13" w:name="_Toc445231751"/>
+      <w:r>
+        <w:t>Dokumentation</w:t>
+      </w:r>
+      <w:bookmarkEnd w:id="6"/>
+    </w:p>
+    <w:p>
+      <w:pPr>
+        <w:pStyle w:val="berschrift1"/>
+        <w:numPr>
+          <w:ilvl w:val="0"/>
+          <w:numId w:val="2"/>
+        </w:numPr>
+      </w:pPr>
+      <w:bookmarkStart w:id="8" w:name="_Toc445382447"/>
       <w:r>
         <w:t>Fazit</w:t>
       </w:r>
-      <w:bookmarkEnd w:id="13"/>
+      <w:bookmarkEnd w:id="8"/>
     </w:p>
     <w:p>
       <w:pPr>
@@ -2164,11 +2192,11 @@
           <w:numId w:val="2"/>
         </w:numPr>
       </w:pPr>
-      <w:bookmarkStart w:id="14" w:name="_Toc445231752"/>
+      <w:bookmarkStart w:id="9" w:name="_Toc445382448"/>
       <w:r>
         <w:t>Soll- / Ist- Vergleich</w:t>
       </w:r>
-      <w:bookmarkEnd w:id="14"/>
+      <w:bookmarkEnd w:id="9"/>
     </w:p>
     <w:p>
       <w:pPr>
@@ -2178,11 +2206,11 @@
           <w:numId w:val="2"/>
         </w:numPr>
       </w:pPr>
-      <w:bookmarkStart w:id="15" w:name="_Toc445231753"/>
+      <w:bookmarkStart w:id="10" w:name="_Toc445382449"/>
       <w:r>
         <w:t>Aus dem Projekt Gewonnenes</w:t>
       </w:r>
-      <w:bookmarkEnd w:id="15"/>
+      <w:bookmarkEnd w:id="10"/>
     </w:p>
     <w:p>
       <w:pPr>
@@ -2192,11 +2220,11 @@
           <w:numId w:val="2"/>
         </w:numPr>
       </w:pPr>
-      <w:bookmarkStart w:id="16" w:name="_Toc445231754"/>
+      <w:bookmarkStart w:id="11" w:name="_Toc445382450"/>
       <w:r>
         <w:t>Ausblick</w:t>
       </w:r>
-      <w:bookmarkEnd w:id="16"/>
+      <w:bookmarkEnd w:id="11"/>
     </w:p>
     <w:sectPr>
       <w:pgSz w:w="11906" w:h="16838"/>
@@ -2209,7 +2237,7 @@
 </file>
 
 <file path=word/numbering.xml><?xml version="1.0" encoding="utf-8"?>
-<w:numbering xmlns:ve="http://schemas.openxmlformats.org/markup-compatibility/2006" xmlns:o="urn:schemas-microsoft-com:office:office" xmlns:r="http://schemas.openxmlformats.org/officeDocument/2006/relationships" xmlns:m="http://schemas.openxmlformats.org/officeDocument/2006/math" xmlns:v="urn:schemas-microsoft-com:vml" xmlns:wp="http://schemas.openxmlformats.org/drawingml/2006/wordprocessingDrawing" xmlns:w10="urn:schemas-microsoft-com:office:word" xmlns:w="http://schemas.openxmlformats.org/wordprocessingml/2006/main" xmlns:wne="http://schemas.microsoft.com/office/word/2006/wordml">
+<w:numbering xmlns:wpc="http://schemas.microsoft.com/office/word/2010/wordprocessingCanvas" xmlns:mc="http://schemas.openxmlformats.org/markup-compatibility/2006" xmlns:o="urn:schemas-microsoft-com:office:office" xmlns:r="http://schemas.openxmlformats.org/officeDocument/2006/relationships" xmlns:m="http://schemas.openxmlformats.org/officeDocument/2006/math" xmlns:v="urn:schemas-microsoft-com:vml" xmlns:wp14="http://schemas.microsoft.com/office/word/2010/wordprocessingDrawing" xmlns:wp="http://schemas.openxmlformats.org/drawingml/2006/wordprocessingDrawing" xmlns:w10="urn:schemas-microsoft-com:office:word" xmlns:w="http://schemas.openxmlformats.org/wordprocessingml/2006/main" xmlns:w14="http://schemas.microsoft.com/office/word/2010/wordml" xmlns:wpg="http://schemas.microsoft.com/office/word/2010/wordprocessingGroup" xmlns:wpi="http://schemas.microsoft.com/office/word/2010/wordprocessingInk" xmlns:wne="http://schemas.microsoft.com/office/word/2006/wordml" xmlns:wps="http://schemas.microsoft.com/office/word/2010/wordprocessingShape" mc:Ignorable="w14 wp14">
   <w:abstractNum w:abstractNumId="0">
     <w:nsid w:val="2E455066"/>
     <w:multiLevelType w:val="hybridMultilevel"/>
@@ -2430,7 +2458,7 @@
 </file>
 
 <file path=word/styles.xml><?xml version="1.0" encoding="utf-8"?>
-<w:styles xmlns:r="http://schemas.openxmlformats.org/officeDocument/2006/relationships" xmlns:w="http://schemas.openxmlformats.org/wordprocessingml/2006/main">
+<w:styles xmlns:mc="http://schemas.openxmlformats.org/markup-compatibility/2006" xmlns:r="http://schemas.openxmlformats.org/officeDocument/2006/relationships" xmlns:w="http://schemas.openxmlformats.org/wordprocessingml/2006/main" xmlns:w14="http://schemas.microsoft.com/office/word/2010/wordml" mc:Ignorable="w14">
   <w:docDefaults>
     <w:rPrDefault>
       <w:rPr>
@@ -2670,7 +2698,6 @@
     <w:uiPriority w:val="99"/>
     <w:semiHidden/>
     <w:unhideWhenUsed/>
-    <w:qFormat/>
     <w:tblPr>
       <w:tblInd w:w="0" w:type="dxa"/>
       <w:tblCellMar>
@@ -2885,7 +2912,7 @@
       <w:u w:val="single"/>
     </w:rPr>
   </w:style>
-  <w:style w:type="table" w:styleId="Tabellengitternetz">
+  <w:style w:type="table" w:styleId="Tabellenraster">
     <w:name w:val="Table Grid"/>
     <w:basedOn w:val="NormaleTabelle"/>
     <w:uiPriority w:val="59"/>
@@ -2894,7 +2921,6 @@
       <w:spacing w:after="0" w:line="240" w:lineRule="auto"/>
     </w:pPr>
     <w:tblPr>
-      <w:tblInd w:w="0" w:type="dxa"/>
       <w:tblBorders>
         <w:top w:val="single" w:sz="4" w:space="0" w:color="auto"/>
         <w:left w:val="single" w:sz="4" w:space="0" w:color="auto"/>
@@ -2903,12 +2929,6 @@
         <w:insideH w:val="single" w:sz="4" w:space="0" w:color="auto"/>
         <w:insideV w:val="single" w:sz="4" w:space="0" w:color="auto"/>
       </w:tblBorders>
-      <w:tblCellMar>
-        <w:top w:w="0" w:type="dxa"/>
-        <w:left w:w="108" w:type="dxa"/>
-        <w:bottom w:w="0" w:type="dxa"/>
-        <w:right w:w="108" w:type="dxa"/>
-      </w:tblCellMar>
     </w:tblPr>
   </w:style>
   <w:style w:type="table" w:styleId="MittlereSchattierung1-Akzent1">
@@ -2922,7 +2942,6 @@
     <w:tblPr>
       <w:tblStyleRowBandSize w:val="1"/>
       <w:tblStyleColBandSize w:val="1"/>
-      <w:tblInd w:w="0" w:type="dxa"/>
       <w:tblBorders>
         <w:top w:val="single" w:sz="8" w:space="0" w:color="7BA0CD" w:themeColor="accent1" w:themeTint="BF"/>
         <w:left w:val="single" w:sz="8" w:space="0" w:color="7BA0CD" w:themeColor="accent1" w:themeTint="BF"/>
@@ -2930,12 +2949,6 @@
         <w:right w:val="single" w:sz="8" w:space="0" w:color="7BA0CD" w:themeColor="accent1" w:themeTint="BF"/>
         <w:insideH w:val="single" w:sz="8" w:space="0" w:color="7BA0CD" w:themeColor="accent1" w:themeTint="BF"/>
       </w:tblBorders>
-      <w:tblCellMar>
-        <w:top w:w="0" w:type="dxa"/>
-        <w:left w:w="108" w:type="dxa"/>
-        <w:bottom w:w="0" w:type="dxa"/>
-        <w:right w:w="108" w:type="dxa"/>
-      </w:tblCellMar>
     </w:tblPr>
     <w:tblStylePr w:type="firstRow">
       <w:pPr>
@@ -3020,81 +3033,8 @@
 </w:styles>
 </file>
 
-<file path=word/glossary/document.xml><?xml version="1.0" encoding="utf-8"?>
-<w:glossaryDocument xmlns:ve="http://schemas.openxmlformats.org/markup-compatibility/2006" xmlns:o="urn:schemas-microsoft-com:office:office" xmlns:r="http://schemas.openxmlformats.org/officeDocument/2006/relationships" xmlns:m="http://schemas.openxmlformats.org/officeDocument/2006/math" xmlns:v="urn:schemas-microsoft-com:vml" xmlns:wp="http://schemas.openxmlformats.org/drawingml/2006/wordprocessingDrawing" xmlns:w10="urn:schemas-microsoft-com:office:word" xmlns:w="http://schemas.openxmlformats.org/wordprocessingml/2006/main" xmlns:wne="http://schemas.microsoft.com/office/word/2006/wordml">
-  <w:docParts/>
-</w:glossaryDocument>
-</file>
-
-<file path=word/glossary/fontTable.xml><?xml version="1.0" encoding="utf-8"?>
-<w:fonts xmlns:r="http://schemas.openxmlformats.org/officeDocument/2006/relationships" xmlns:w="http://schemas.openxmlformats.org/wordprocessingml/2006/main">
-  <w:font w:name="Times New Roman">
-    <w:panose1 w:val="02020603050405020304"/>
-    <w:charset w:val="00"/>
-    <w:family w:val="roman"/>
-    <w:pitch w:val="variable"/>
-    <w:sig w:usb0="E0002EFF" w:usb1="C0007843" w:usb2="00000009" w:usb3="00000000" w:csb0="000001FF" w:csb1="00000000"/>
-  </w:font>
-  <w:font w:name="Calibri">
-    <w:panose1 w:val="020F0502020204030204"/>
-    <w:charset w:val="00"/>
-    <w:family w:val="swiss"/>
-    <w:pitch w:val="variable"/>
-    <w:sig w:usb0="E00002FF" w:usb1="4000ACFF" w:usb2="00000001" w:usb3="00000000" w:csb0="0000019F" w:csb1="00000000"/>
-  </w:font>
-  <w:font w:name="Cambria">
-    <w:panose1 w:val="02040503050406030204"/>
-    <w:charset w:val="00"/>
-    <w:family w:val="roman"/>
-    <w:pitch w:val="variable"/>
-    <w:sig w:usb0="E00002FF" w:usb1="400004FF" w:usb2="00000000" w:usb3="00000000" w:csb0="0000019F" w:csb1="00000000"/>
-  </w:font>
-  <w:font w:name="Tahoma">
-    <w:panose1 w:val="020B0604030504040204"/>
-    <w:charset w:val="00"/>
-    <w:family w:val="swiss"/>
-    <w:pitch w:val="variable"/>
-    <w:sig w:usb0="E1002EFF" w:usb1="C000605B" w:usb2="00000029" w:usb3="00000000" w:csb0="000101FF" w:csb1="00000000"/>
-  </w:font>
-</w:fonts>
-</file>
-
-<file path=word/glossary/settings.xml><?xml version="1.0" encoding="utf-8"?>
-<w:settings xmlns:o="urn:schemas-microsoft-com:office:office" xmlns:r="http://schemas.openxmlformats.org/officeDocument/2006/relationships" xmlns:m="http://schemas.openxmlformats.org/officeDocument/2006/math" xmlns:v="urn:schemas-microsoft-com:vml" xmlns:w10="urn:schemas-microsoft-com:office:word" xmlns:w="http://schemas.openxmlformats.org/wordprocessingml/2006/main" xmlns:sl="http://schemas.openxmlformats.org/schemaLibrary/2006/main">
-  <w:view w:val="normal"/>
-  <w:defaultTabStop w:val="708"/>
-  <w:hyphenationZone w:val="425"/>
-  <w:characterSpacingControl w:val="doNotCompress"/>
-  <w:compat>
-    <w:useFELayout/>
-  </w:compat>
-  <w:rsids>
-    <w:rsidRoot w:val="00A244F4"/>
-    <w:rsid w:val="005404D0"/>
-    <w:rsid w:val="00A244F4"/>
-  </w:rsids>
-  <m:mathPr>
-    <m:mathFont m:val="Cambria Math"/>
-    <m:brkBin m:val="before"/>
-    <m:brkBinSub m:val="--"/>
-    <m:smallFrac m:val="off"/>
-    <m:dispDef/>
-    <m:lMargin m:val="0"/>
-    <m:rMargin m:val="0"/>
-    <m:defJc m:val="centerGroup"/>
-    <m:wrapIndent m:val="1440"/>
-    <m:intLim m:val="subSup"/>
-    <m:naryLim m:val="undOvr"/>
-  </m:mathPr>
-  <w:themeFontLang w:val="de-DE"/>
-  <w:clrSchemeMapping w:bg1="light1" w:t1="dark1" w:bg2="light2" w:t2="dark2" w:accent1="accent1" w:accent2="accent2" w:accent3="accent3" w:accent4="accent4" w:accent5="accent5" w:accent6="accent6" w:hyperlink="hyperlink" w:followedHyperlink="followedHyperlink"/>
-  <w:decimalSymbol w:val=","/>
-  <w:listSeparator w:val=";"/>
-</w:settings>
-</file>
-
-<file path=word/glossary/styles.xml><?xml version="1.0" encoding="utf-8"?>
-<w:styles xmlns:r="http://schemas.openxmlformats.org/officeDocument/2006/relationships" xmlns:w="http://schemas.openxmlformats.org/wordprocessingml/2006/main">
+<file path=word/stylesWithEffects.xml><?xml version="1.0" encoding="utf-8"?>
+<w:styles xmlns:wpc="http://schemas.microsoft.com/office/word/2010/wordprocessingCanvas" xmlns:mc="http://schemas.openxmlformats.org/markup-compatibility/2006" xmlns:o="urn:schemas-microsoft-com:office:office" xmlns:r="http://schemas.openxmlformats.org/officeDocument/2006/relationships" xmlns:m="http://schemas.openxmlformats.org/officeDocument/2006/math" xmlns:v="urn:schemas-microsoft-com:vml" xmlns:wp14="http://schemas.microsoft.com/office/word/2010/wordprocessingDrawing" xmlns:wp="http://schemas.openxmlformats.org/drawingml/2006/wordprocessingDrawing" xmlns:w10="urn:schemas-microsoft-com:office:word" xmlns:w="http://schemas.openxmlformats.org/wordprocessingml/2006/main" xmlns:w14="http://schemas.microsoft.com/office/word/2010/wordml" xmlns:wpg="http://schemas.microsoft.com/office/word/2010/wordprocessingGroup" xmlns:wpi="http://schemas.microsoft.com/office/word/2010/wordprocessingInk" xmlns:wne="http://schemas.microsoft.com/office/word/2006/wordml" xmlns:wps="http://schemas.microsoft.com/office/word/2010/wordprocessingShape" mc:Ignorable="w14 wp14">
   <w:docDefaults>
     <w:rPrDefault>
       <w:rPr>
@@ -3264,7 +3204,6 @@
     <w:uiPriority w:val="99"/>
     <w:semiHidden/>
     <w:unhideWhenUsed/>
-    <w:qFormat/>
     <w:tblPr>
       <w:tblInd w:w="0" w:type="dxa"/>
       <w:tblCellMar>
@@ -3281,37 +3220,7 @@
     <w:semiHidden/>
     <w:unhideWhenUsed/>
   </w:style>
-  <w:style w:type="paragraph" w:customStyle="1" w:styleId="FA6110CCCA7548ABA29DB835C07DEA11">
-    <w:name w:val="FA6110CCCA7548ABA29DB835C07DEA11"/>
-    <w:rsid w:val="00A244F4"/>
-  </w:style>
-  <w:style w:type="paragraph" w:customStyle="1" w:styleId="C4ED0A727E6C401EB03BA9C6A3CE71F1">
-    <w:name w:val="C4ED0A727E6C401EB03BA9C6A3CE71F1"/>
-    <w:rsid w:val="00A244F4"/>
-  </w:style>
-  <w:style w:type="paragraph" w:customStyle="1" w:styleId="A991EAD50EE445C8911F54172D05EEAB">
-    <w:name w:val="A991EAD50EE445C8911F54172D05EEAB"/>
-    <w:rsid w:val="00A244F4"/>
-  </w:style>
-  <w:style w:type="paragraph" w:customStyle="1" w:styleId="48B3044DB7B4471295228FD106D40DA2">
-    <w:name w:val="48B3044DB7B4471295228FD106D40DA2"/>
-    <w:rsid w:val="00A244F4"/>
-  </w:style>
-  <w:style w:type="paragraph" w:customStyle="1" w:styleId="D19C30235D9449D7BBBD3FF7FC7C33E8">
-    <w:name w:val="D19C30235D9449D7BBBD3FF7FC7C33E8"/>
-    <w:rsid w:val="00A244F4"/>
-  </w:style>
-  <w:style w:type="paragraph" w:customStyle="1" w:styleId="7DCCF32AEAF64DC4A21E7B931836F232">
-    <w:name w:val="7DCCF32AEAF64DC4A21E7B931836F232"/>
-    <w:rsid w:val="00A244F4"/>
-  </w:style>
 </w:styles>
-</file>
-
-<file path=word/glossary/webSettings.xml><?xml version="1.0" encoding="utf-8"?>
-<w:webSettings xmlns:r="http://schemas.openxmlformats.org/officeDocument/2006/relationships" xmlns:w="http://schemas.openxmlformats.org/wordprocessingml/2006/main">
-  <w:optimizeForBrowser/>
-</w:webSettings>
 </file>
 
 <file path=word/theme/theme1.xml><?xml version="1.0" encoding="utf-8"?>
@@ -3602,7 +3511,7 @@
 </file>
 
 <file path=customXml/itemProps1.xml><?xml version="1.0" encoding="utf-8"?>
-<ds:datastoreItem xmlns:ds="http://schemas.openxmlformats.org/officeDocument/2006/customXml" ds:itemID="{9F6CFD98-F1F2-474B-B47D-A3CDFF6FF60B}">
+<ds:datastoreItem xmlns:ds="http://schemas.openxmlformats.org/officeDocument/2006/customXml" ds:itemID="{A40CEBBE-FF8F-4C97-8D7C-4463240B5C1C}">
   <ds:schemaRefs>
     <ds:schemaRef ds:uri="http://schemas.openxmlformats.org/officeDocument/2006/bibliography"/>
   </ds:schemaRefs>

</xml_diff>